<commit_message>
Complete le compte rendu du projet.
</commit_message>
<xml_diff>
--- a/Docs/CpteRendu_Projet_Unity_LIBRE_Sem_3_2013.docx
+++ b/Docs/CpteRendu_Projet_Unity_LIBRE_Sem_3_2013.docx
@@ -202,28 +202,19 @@
           <w:sz w:val="24"/>
           <w:szCs w:val="24"/>
         </w:rPr>
-        <w:t xml:space="preserve">    </w:t>
-      </w:r>
-      <w:r>
-        <w:rPr>
-          <w:rFonts w:ascii="Comic Sans MS" w:hAnsi="Comic Sans MS"/>
-          <w:color w:val="FF0000"/>
-          <w:sz w:val="24"/>
-          <w:szCs w:val="24"/>
-        </w:rPr>
-        <w:t>________</w:t>
-      </w:r>
-      <w:bookmarkStart w:id="0" w:name="_GoBack"/>
-      <w:bookmarkEnd w:id="0"/>
-      <w:r>
-        <w:rPr>
-          <w:rFonts w:ascii="Comic Sans MS" w:hAnsi="Comic Sans MS"/>
-          <w:color w:val="FF0000"/>
-          <w:sz w:val="24"/>
-          <w:szCs w:val="24"/>
-        </w:rPr>
-        <w:t>______________</w:t>
-      </w:r>
+        <w:t xml:space="preserve">   </w:t>
+      </w:r>
+      <w:proofErr w:type="spellStart"/>
+      <w:r>
+        <w:rPr>
+          <w:rFonts w:ascii="Comic Sans MS" w:hAnsi="Comic Sans MS"/>
+          <w:color w:val="FF0000"/>
+          <w:sz w:val="24"/>
+          <w:szCs w:val="24"/>
+        </w:rPr>
+        <w:t>Megabirynthe</w:t>
+      </w:r>
+      <w:proofErr w:type="spellEnd"/>
     </w:p>
     <w:p>
       <w:pPr>
@@ -255,47 +246,117 @@
           <w:sz w:val="24"/>
           <w:szCs w:val="24"/>
         </w:rPr>
+        <w:t xml:space="preserve"> E</w:t>
+      </w:r>
+      <w:r>
+        <w:rPr>
+          <w:rFonts w:ascii="Comic Sans MS" w:hAnsi="Comic Sans MS"/>
+          <w:color w:val="FF0000"/>
+          <w:sz w:val="24"/>
+          <w:szCs w:val="24"/>
+        </w:rPr>
+        <w:t>t</w:t>
+      </w:r>
+      <w:r>
+        <w:rPr>
+          <w:rFonts w:ascii="Comic Sans MS" w:hAnsi="Comic Sans MS"/>
+          <w:color w:val="FF0000"/>
+          <w:sz w:val="24"/>
+          <w:szCs w:val="24"/>
+        </w:rPr>
+        <w:t xml:space="preserve">udiant 1 : </w:t>
+      </w:r>
+      <w:proofErr w:type="spellStart"/>
+      <w:r>
+        <w:rPr>
+          <w:rFonts w:ascii="Comic Sans MS" w:hAnsi="Comic Sans MS"/>
+          <w:color w:val="FF0000"/>
+          <w:sz w:val="24"/>
+          <w:szCs w:val="24"/>
+        </w:rPr>
+        <w:t>Grandclément</w:t>
+      </w:r>
+      <w:proofErr w:type="spellEnd"/>
+      <w:r>
+        <w:rPr>
+          <w:rFonts w:ascii="Comic Sans MS" w:hAnsi="Comic Sans MS"/>
+          <w:color w:val="FF0000"/>
+          <w:sz w:val="24"/>
+          <w:szCs w:val="24"/>
+        </w:rPr>
+        <w:t xml:space="preserve"> Thibaut</w:t>
+      </w:r>
+      <w:r>
+        <w:rPr>
+          <w:rFonts w:ascii="Comic Sans MS" w:hAnsi="Comic Sans MS"/>
+          <w:color w:val="FF0000"/>
+          <w:sz w:val="24"/>
+          <w:szCs w:val="24"/>
+        </w:rPr>
         <w:t xml:space="preserve"> </w:t>
       </w:r>
-      <w:proofErr w:type="spellStart"/>
-      <w:r>
-        <w:rPr>
-          <w:rFonts w:ascii="Comic Sans MS" w:hAnsi="Comic Sans MS"/>
-          <w:color w:val="FF0000"/>
-          <w:sz w:val="24"/>
-          <w:szCs w:val="24"/>
-        </w:rPr>
-        <w:t>Eudiant</w:t>
-      </w:r>
-      <w:proofErr w:type="spellEnd"/>
-      <w:r>
-        <w:rPr>
-          <w:rFonts w:ascii="Comic Sans MS" w:hAnsi="Comic Sans MS"/>
-          <w:color w:val="FF0000"/>
-          <w:sz w:val="24"/>
-          <w:szCs w:val="24"/>
-        </w:rPr>
-        <w:t xml:space="preserve"> 1 : _____________________  </w:t>
-      </w:r>
-      <w:proofErr w:type="spellStart"/>
-      <w:r>
-        <w:rPr>
-          <w:rFonts w:ascii="Comic Sans MS" w:hAnsi="Comic Sans MS"/>
-          <w:color w:val="FF0000"/>
-          <w:sz w:val="24"/>
-          <w:szCs w:val="24"/>
-        </w:rPr>
-        <w:t>Eudiant</w:t>
-      </w:r>
-      <w:proofErr w:type="spellEnd"/>
-      <w:r>
-        <w:rPr>
-          <w:rFonts w:ascii="Comic Sans MS" w:hAnsi="Comic Sans MS"/>
-          <w:color w:val="FF0000"/>
-          <w:sz w:val="24"/>
-          <w:szCs w:val="24"/>
-        </w:rPr>
-        <w:t xml:space="preserve"> 2 ______________________</w:t>
+      <w:r>
+        <w:rPr>
+          <w:rFonts w:ascii="Comic Sans MS" w:hAnsi="Comic Sans MS"/>
+          <w:color w:val="FF0000"/>
+          <w:sz w:val="24"/>
+          <w:szCs w:val="24"/>
+        </w:rPr>
+        <w:t>-</w:t>
+      </w:r>
+      <w:r>
+        <w:rPr>
+          <w:rFonts w:ascii="Comic Sans MS" w:hAnsi="Comic Sans MS"/>
+          <w:color w:val="FF0000"/>
+          <w:sz w:val="24"/>
+          <w:szCs w:val="24"/>
+        </w:rPr>
+        <w:t xml:space="preserve"> E</w:t>
+      </w:r>
+      <w:r>
+        <w:rPr>
+          <w:rFonts w:ascii="Comic Sans MS" w:hAnsi="Comic Sans MS"/>
+          <w:color w:val="FF0000"/>
+          <w:sz w:val="24"/>
+          <w:szCs w:val="24"/>
+        </w:rPr>
+        <w:t>t</w:t>
+      </w:r>
+      <w:r>
+        <w:rPr>
+          <w:rFonts w:ascii="Comic Sans MS" w:hAnsi="Comic Sans MS"/>
+          <w:color w:val="FF0000"/>
+          <w:sz w:val="24"/>
+          <w:szCs w:val="24"/>
+        </w:rPr>
+        <w:t>udiant 2</w:t>
+      </w:r>
+      <w:r>
+        <w:rPr>
+          <w:rFonts w:ascii="Comic Sans MS" w:hAnsi="Comic Sans MS"/>
+          <w:color w:val="FF0000"/>
+          <w:sz w:val="24"/>
+          <w:szCs w:val="24"/>
+        </w:rPr>
+        <w:t> :</w:t>
+      </w:r>
+      <w:r>
+        <w:rPr>
+          <w:rFonts w:ascii="Comic Sans MS" w:hAnsi="Comic Sans MS"/>
+          <w:color w:val="FF0000"/>
+          <w:sz w:val="24"/>
+          <w:szCs w:val="24"/>
+        </w:rPr>
+        <w:t xml:space="preserve"> </w:t>
+      </w:r>
+      <w:r>
+        <w:rPr>
+          <w:rFonts w:ascii="Comic Sans MS" w:hAnsi="Comic Sans MS"/>
+          <w:color w:val="FF0000"/>
+          <w:sz w:val="24"/>
+          <w:szCs w:val="24"/>
+        </w:rPr>
+        <w:t>Pascal Guillaume</w:t>
       </w:r>
     </w:p>
     <w:p>
@@ -326,14 +387,6 @@
           <w:sz w:val="18"/>
           <w:szCs w:val="18"/>
         </w:rPr>
-        <w:br/>
-      </w:r>
-      <w:r>
-        <w:rPr>
-          <w:i/>
-          <w:sz w:val="18"/>
-          <w:szCs w:val="18"/>
-        </w:rPr>
         <w:t xml:space="preserve">Si besoin, </w:t>
       </w:r>
       <w:r>
@@ -394,6 +447,32 @@
           <w:right w:val="single" w:sz="4" w:space="4" w:color="auto"/>
         </w:pBdr>
       </w:pPr>
+      <w:r>
+        <w:t xml:space="preserve">Le but du jeu est de se frayer un chemin dans un </w:t>
+      </w:r>
+      <w:proofErr w:type="spellStart"/>
+      <w:r>
+        <w:t>labirynthe</w:t>
+      </w:r>
+      <w:proofErr w:type="spellEnd"/>
+      <w:r>
+        <w:t xml:space="preserve"> en poussant des caisses ou en les faisant exploser, le tout en un minimum de temps. A l’arrivé, un sceptre doit être ramassé.</w:t>
+      </w:r>
+      <w:r>
+        <w:br/>
+        <w:t>Un tutoriel est disponible dans le jeu, il explique plus en détail les contrôles du jeu</w:t>
+      </w:r>
+      <w:r>
+        <w:t xml:space="preserve"> et ses différents éléments de </w:t>
+      </w:r>
+      <w:proofErr w:type="spellStart"/>
+      <w:r>
+        <w:t>gameplay</w:t>
+      </w:r>
+      <w:proofErr w:type="spellEnd"/>
+      <w:r>
+        <w:t>.</w:t>
+      </w:r>
     </w:p>
     <w:p>
       <w:pPr>
@@ -407,20 +486,43 @@
     </w:p>
     <w:p>
       <w:pPr>
+        <w:pStyle w:val="Titre1"/>
+      </w:pPr>
+      <w:r>
+        <w:t>Utilisation / Tests :</w:t>
+      </w:r>
+    </w:p>
+    <w:p>
+      <w:pPr>
         <w:pBdr>
           <w:top w:val="single" w:sz="4" w:space="1" w:color="auto"/>
           <w:left w:val="single" w:sz="4" w:space="4" w:color="auto"/>
           <w:bottom w:val="single" w:sz="4" w:space="1" w:color="auto"/>
           <w:right w:val="single" w:sz="4" w:space="4" w:color="auto"/>
         </w:pBdr>
-      </w:pPr>
-    </w:p>
-    <w:p>
-      <w:pPr>
-        <w:pStyle w:val="Titre1"/>
-      </w:pPr>
-      <w:r>
-        <w:t>Utilisation / Tests :</w:t>
+        <w:rPr>
+          <w:sz w:val="18"/>
+          <w:szCs w:val="18"/>
+        </w:rPr>
+      </w:pPr>
+      <w:r>
+        <w:rPr>
+          <w:i/>
+          <w:sz w:val="18"/>
+          <w:szCs w:val="18"/>
+        </w:rPr>
+        <w:t xml:space="preserve">Expliquez comment tester au mieux votre jeu / application </w:t>
+      </w:r>
+      <w:r>
+        <w:rPr>
+          <w:i/>
+          <w:sz w:val="18"/>
+          <w:szCs w:val="18"/>
+        </w:rPr>
+        <w:br/>
+      </w:r>
+      <w:r>
+        <w:t>Il est fortement conseillé de réaliser le Tutoriel proposé dans le menu principal avec d’essayer un des niveaux proposés.</w:t>
       </w:r>
     </w:p>
     <w:p>
@@ -432,18 +534,36 @@
           <w:right w:val="single" w:sz="4" w:space="4" w:color="auto"/>
         </w:pBdr>
         <w:rPr>
-          <w:i/>
-          <w:sz w:val="18"/>
-          <w:szCs w:val="18"/>
-        </w:rPr>
-      </w:pPr>
-      <w:r>
-        <w:rPr>
-          <w:i/>
-          <w:sz w:val="18"/>
-          <w:szCs w:val="18"/>
-        </w:rPr>
-        <w:t xml:space="preserve">Expliquez comment tester au mieux votre jeu / application </w:t>
+          <w:sz w:val="18"/>
+          <w:szCs w:val="18"/>
+        </w:rPr>
+      </w:pPr>
+      <w:r>
+        <w:rPr>
+          <w:i/>
+          <w:sz w:val="18"/>
+          <w:szCs w:val="18"/>
+        </w:rPr>
+        <w:t>Quelle est la scène à lancer après chargement de votre projet.</w:t>
+      </w:r>
+      <w:r>
+        <w:rPr>
+          <w:i/>
+          <w:sz w:val="18"/>
+          <w:szCs w:val="18"/>
+        </w:rPr>
+        <w:br/>
+      </w:r>
+      <w:r>
+        <w:t xml:space="preserve">La Scène à charger est : </w:t>
+      </w:r>
+      <w:proofErr w:type="spellStart"/>
+      <w:r>
+        <w:t>MenuScene</w:t>
+      </w:r>
+      <w:proofErr w:type="spellEnd"/>
+      <w:r>
+        <w:t>.</w:t>
       </w:r>
     </w:p>
     <w:p>
@@ -466,7 +586,25 @@
           <w:sz w:val="18"/>
           <w:szCs w:val="18"/>
         </w:rPr>
-        <w:t>Quelle est la scène à lancer après chargement de votre projet.</w:t>
+        <w:t xml:space="preserve">Quels sont les touches à utiliser, </w:t>
+      </w:r>
+      <w:proofErr w:type="spellStart"/>
+      <w:r>
+        <w:rPr>
+          <w:i/>
+          <w:sz w:val="18"/>
+          <w:szCs w:val="18"/>
+        </w:rPr>
+        <w:t>etc</w:t>
+      </w:r>
+      <w:proofErr w:type="spellEnd"/>
+      <w:r>
+        <w:rPr>
+          <w:i/>
+          <w:sz w:val="18"/>
+          <w:szCs w:val="18"/>
+        </w:rPr>
+        <w:t xml:space="preserve"> ….</w:t>
       </w:r>
     </w:p>
     <w:p>
@@ -477,37 +615,50 @@
           <w:bottom w:val="single" w:sz="4" w:space="1" w:color="auto"/>
           <w:right w:val="single" w:sz="4" w:space="4" w:color="auto"/>
         </w:pBdr>
-        <w:rPr>
-          <w:i/>
-          <w:sz w:val="18"/>
-          <w:szCs w:val="18"/>
-        </w:rPr>
-      </w:pPr>
-      <w:r>
-        <w:rPr>
-          <w:i/>
-          <w:sz w:val="18"/>
-          <w:szCs w:val="18"/>
-        </w:rPr>
-        <w:t xml:space="preserve">Quels sont les touches à utiliser, </w:t>
+      </w:pPr>
+      <w:r>
+        <w:t>Z, Q, S, D et le déplacement de la souris pour se déplacer.</w:t>
+      </w:r>
+      <w:r>
+        <w:br/>
+        <w:t>Clic gauche pour lancer un item (bombe).</w:t>
+      </w:r>
+      <w:r>
+        <w:br/>
       </w:r>
       <w:proofErr w:type="spellStart"/>
       <w:r>
-        <w:rPr>
-          <w:i/>
-          <w:sz w:val="18"/>
-          <w:szCs w:val="18"/>
-        </w:rPr>
-        <w:t>etc</w:t>
+        <w:t>Echap</w:t>
       </w:r>
       <w:proofErr w:type="spellEnd"/>
       <w:r>
-        <w:rPr>
-          <w:i/>
-          <w:sz w:val="18"/>
-          <w:szCs w:val="18"/>
-        </w:rPr>
-        <w:t xml:space="preserve"> ….</w:t>
+        <w:t xml:space="preserve"> pour afficher le menu pause</w:t>
+      </w:r>
+      <w:r>
+        <w:br/>
+        <w:t>F1 (à maintenir) pour avoir une vue d’ensemble du niveau (vue de dessus).</w:t>
+      </w:r>
+      <w:r>
+        <w:br/>
+        <w:t>F2 pour switcher entre une vue 1</w:t>
+      </w:r>
+      <w:r>
+        <w:rPr>
+          <w:vertAlign w:val="superscript"/>
+        </w:rPr>
+        <w:t>ère</w:t>
+      </w:r>
+      <w:r>
+        <w:t xml:space="preserve"> personne et une vue 3</w:t>
+      </w:r>
+      <w:r>
+        <w:rPr>
+          <w:vertAlign w:val="superscript"/>
+        </w:rPr>
+        <w:t>ème</w:t>
+      </w:r>
+      <w:r>
+        <w:t xml:space="preserve"> personne.</w:t>
       </w:r>
     </w:p>
     <w:p>
@@ -522,13 +673,54 @@
     </w:p>
     <w:p>
       <w:pPr>
+        <w:pStyle w:val="Titre1"/>
+      </w:pPr>
+      <w:r>
+        <w:t xml:space="preserve">Valoriser votre projet </w:t>
+      </w:r>
+    </w:p>
+    <w:p>
+      <w:pPr>
         <w:pBdr>
           <w:top w:val="single" w:sz="4" w:space="1" w:color="auto"/>
           <w:left w:val="single" w:sz="4" w:space="4" w:color="auto"/>
           <w:bottom w:val="single" w:sz="4" w:space="1" w:color="auto"/>
           <w:right w:val="single" w:sz="4" w:space="4" w:color="auto"/>
         </w:pBdr>
-      </w:pPr>
+        <w:rPr>
+          <w:i/>
+          <w:sz w:val="18"/>
+          <w:szCs w:val="18"/>
+        </w:rPr>
+      </w:pPr>
+      <w:r>
+        <w:rPr>
+          <w:i/>
+          <w:sz w:val="18"/>
+          <w:szCs w:val="18"/>
+        </w:rPr>
+        <w:t xml:space="preserve">Trois 3 éléments qui valorisent votre jeu, qui en montrent l’intérêt / l’originalité / la difficulté …. </w:t>
+      </w:r>
+      <w:proofErr w:type="spellStart"/>
+      <w:proofErr w:type="gramStart"/>
+      <w:r>
+        <w:rPr>
+          <w:i/>
+          <w:sz w:val="18"/>
+          <w:szCs w:val="18"/>
+        </w:rPr>
+        <w:t>etc</w:t>
+      </w:r>
+      <w:proofErr w:type="spellEnd"/>
+      <w:proofErr w:type="gramEnd"/>
+      <w:r>
+        <w:rPr>
+          <w:i/>
+          <w:sz w:val="18"/>
+          <w:szCs w:val="18"/>
+        </w:rPr>
+        <w:t xml:space="preserve"> </w:t>
+      </w:r>
     </w:p>
     <w:p>
       <w:pPr>
@@ -539,6 +731,25 @@
           <w:right w:val="single" w:sz="4" w:space="4" w:color="auto"/>
         </w:pBdr>
       </w:pPr>
+      <w:r>
+        <w:t>Le Tutoriel permet de prendre facilement le jeu en main.</w:t>
+      </w:r>
+      <w:r>
+        <w:br/>
+        <w:t>Les niveaux sont savamment élaborés et demandent une certaine réflexion au joueur.</w:t>
+      </w:r>
+      <w:r>
+        <w:br/>
+        <w:t>Il est possible de créer ses propres niveaux en écrivant des fichiers textes avec une syntaxe simple.</w:t>
+      </w:r>
+    </w:p>
+    <w:p>
+      <w:pPr>
+        <w:pStyle w:val="Titre1"/>
+      </w:pPr>
+      <w:r>
+        <w:t xml:space="preserve">Script avancé </w:t>
+      </w:r>
     </w:p>
     <w:p>
       <w:pPr>
@@ -548,14 +759,19 @@
           <w:bottom w:val="single" w:sz="4" w:space="1" w:color="auto"/>
           <w:right w:val="single" w:sz="4" w:space="4" w:color="auto"/>
         </w:pBdr>
-      </w:pPr>
-    </w:p>
-    <w:p>
-      <w:pPr>
-        <w:pStyle w:val="Titre1"/>
-      </w:pPr>
-      <w:r>
-        <w:t xml:space="preserve">Valoriser votre projet </w:t>
+        <w:rPr>
+          <w:i/>
+          <w:sz w:val="18"/>
+          <w:szCs w:val="18"/>
+        </w:rPr>
+      </w:pPr>
+      <w:r>
+        <w:rPr>
+          <w:i/>
+          <w:sz w:val="18"/>
+          <w:szCs w:val="18"/>
+        </w:rPr>
+        <w:t xml:space="preserve">Reporter ici un script de votre application particulièrement intéressant. </w:t>
       </w:r>
     </w:p>
     <w:p>
@@ -566,141 +782,29 @@
           <w:bottom w:val="single" w:sz="4" w:space="1" w:color="auto"/>
           <w:right w:val="single" w:sz="4" w:space="4" w:color="auto"/>
         </w:pBdr>
-        <w:rPr>
-          <w:i/>
-          <w:sz w:val="18"/>
-          <w:szCs w:val="18"/>
-        </w:rPr>
-      </w:pPr>
-      <w:r>
-        <w:rPr>
-          <w:i/>
-          <w:sz w:val="18"/>
-          <w:szCs w:val="18"/>
-        </w:rPr>
-        <w:t xml:space="preserve">Trois 3 éléments qui valorisent votre jeu, qui en montrent l’intérêt / l’originalité / la difficulté …. </w:t>
+      </w:pPr>
+      <w:r>
+        <w:t xml:space="preserve">Un script intéressant est le </w:t>
       </w:r>
       <w:proofErr w:type="spellStart"/>
+      <w:r>
+        <w:rPr>
+          <w:rFonts w:ascii="Courier New" w:hAnsi="Courier New" w:cs="Courier New"/>
+        </w:rPr>
+        <w:t>BoxController.cs</w:t>
+      </w:r>
+      <w:proofErr w:type="spellEnd"/>
+      <w:r>
+        <w:t xml:space="preserve">. Il gérer </w:t>
+      </w:r>
       <w:proofErr w:type="gramStart"/>
       <w:r>
-        <w:rPr>
-          <w:i/>
-          <w:sz w:val="18"/>
-          <w:szCs w:val="18"/>
-        </w:rPr>
-        <w:t>etc</w:t>
-      </w:r>
-      <w:proofErr w:type="spellEnd"/>
+        <w:t>les déplacement</w:t>
+      </w:r>
       <w:proofErr w:type="gramEnd"/>
       <w:r>
-        <w:rPr>
-          <w:i/>
-          <w:sz w:val="18"/>
-          <w:szCs w:val="18"/>
-        </w:rPr>
-        <w:t xml:space="preserve"> </w:t>
-      </w:r>
-    </w:p>
-    <w:p>
-      <w:pPr>
-        <w:pBdr>
-          <w:top w:val="single" w:sz="4" w:space="1" w:color="auto"/>
-          <w:left w:val="single" w:sz="4" w:space="4" w:color="auto"/>
-          <w:bottom w:val="single" w:sz="4" w:space="1" w:color="auto"/>
-          <w:right w:val="single" w:sz="4" w:space="4" w:color="auto"/>
-        </w:pBdr>
-      </w:pPr>
-    </w:p>
-    <w:p>
-      <w:pPr>
-        <w:pBdr>
-          <w:top w:val="single" w:sz="4" w:space="1" w:color="auto"/>
-          <w:left w:val="single" w:sz="4" w:space="4" w:color="auto"/>
-          <w:bottom w:val="single" w:sz="4" w:space="1" w:color="auto"/>
-          <w:right w:val="single" w:sz="4" w:space="4" w:color="auto"/>
-        </w:pBdr>
-      </w:pPr>
-    </w:p>
-    <w:p>
-      <w:pPr>
-        <w:pBdr>
-          <w:top w:val="single" w:sz="4" w:space="1" w:color="auto"/>
-          <w:left w:val="single" w:sz="4" w:space="4" w:color="auto"/>
-          <w:bottom w:val="single" w:sz="4" w:space="1" w:color="auto"/>
-          <w:right w:val="single" w:sz="4" w:space="4" w:color="auto"/>
-        </w:pBdr>
-      </w:pPr>
-    </w:p>
-    <w:p>
-      <w:pPr>
-        <w:pBdr>
-          <w:top w:val="single" w:sz="4" w:space="1" w:color="auto"/>
-          <w:left w:val="single" w:sz="4" w:space="4" w:color="auto"/>
-          <w:bottom w:val="single" w:sz="4" w:space="1" w:color="auto"/>
-          <w:right w:val="single" w:sz="4" w:space="4" w:color="auto"/>
-        </w:pBdr>
-      </w:pPr>
-    </w:p>
-    <w:p>
-      <w:pPr>
-        <w:pStyle w:val="Titre1"/>
-      </w:pPr>
-      <w:r>
-        <w:t xml:space="preserve">Script avancé </w:t>
-      </w:r>
-    </w:p>
-    <w:p>
-      <w:pPr>
-        <w:pBdr>
-          <w:top w:val="single" w:sz="4" w:space="1" w:color="auto"/>
-          <w:left w:val="single" w:sz="4" w:space="4" w:color="auto"/>
-          <w:bottom w:val="single" w:sz="4" w:space="1" w:color="auto"/>
-          <w:right w:val="single" w:sz="4" w:space="4" w:color="auto"/>
-        </w:pBdr>
-        <w:rPr>
-          <w:i/>
-          <w:sz w:val="18"/>
-          <w:szCs w:val="18"/>
-        </w:rPr>
-      </w:pPr>
-      <w:r>
-        <w:rPr>
-          <w:i/>
-          <w:sz w:val="18"/>
-          <w:szCs w:val="18"/>
-        </w:rPr>
-        <w:t xml:space="preserve">Reporter ici un script de votre application particulièrement intéressant. </w:t>
-      </w:r>
-    </w:p>
-    <w:p>
-      <w:pPr>
-        <w:pBdr>
-          <w:top w:val="single" w:sz="4" w:space="1" w:color="auto"/>
-          <w:left w:val="single" w:sz="4" w:space="4" w:color="auto"/>
-          <w:bottom w:val="single" w:sz="4" w:space="1" w:color="auto"/>
-          <w:right w:val="single" w:sz="4" w:space="4" w:color="auto"/>
-        </w:pBdr>
-      </w:pPr>
-    </w:p>
-    <w:p>
-      <w:pPr>
-        <w:pBdr>
-          <w:top w:val="single" w:sz="4" w:space="1" w:color="auto"/>
-          <w:left w:val="single" w:sz="4" w:space="4" w:color="auto"/>
-          <w:bottom w:val="single" w:sz="4" w:space="1" w:color="auto"/>
-          <w:right w:val="single" w:sz="4" w:space="4" w:color="auto"/>
-        </w:pBdr>
-      </w:pPr>
-    </w:p>
-    <w:p>
-      <w:pPr>
-        <w:pBdr>
-          <w:top w:val="single" w:sz="4" w:space="1" w:color="auto"/>
-          <w:left w:val="single" w:sz="4" w:space="4" w:color="auto"/>
-          <w:bottom w:val="single" w:sz="4" w:space="1" w:color="auto"/>
-          <w:right w:val="single" w:sz="4" w:space="4" w:color="auto"/>
-        </w:pBdr>
-      </w:pPr>
+        <w:t xml:space="preserve"> des caisses en déterminant si une autre caisse ou un mur doit bloquer le déplacement. (Sachant il n’est pas possible de pousser deux caisses à la fois).</w:t>
+      </w:r>
     </w:p>
     <w:p>
       <w:pPr>
@@ -1522,7 +1626,7 @@
 </file>
 
 <file path=customXml/itemProps1.xml><?xml version="1.0" encoding="utf-8"?>
-<ds:datastoreItem xmlns:ds="http://schemas.openxmlformats.org/officeDocument/2006/customXml" ds:itemID="{DBDD199D-0108-4BBA-A921-0716916FA06F}">
+<ds:datastoreItem xmlns:ds="http://schemas.openxmlformats.org/officeDocument/2006/customXml" ds:itemID="{6230AD98-84E8-4823-9BB8-0D45F6D7F006}">
   <ds:schemaRefs>
     <ds:schemaRef ds:uri="http://schemas.openxmlformats.org/officeDocument/2006/bibliography"/>
   </ds:schemaRefs>

</xml_diff>